<commit_message>
Small changes in test cases and bug report.
</commit_message>
<xml_diff>
--- a/Test_cases_Bug_report/Bug report.docx
+++ b/Test_cases_Bug_report/Bug report.docx
@@ -51,7 +51,27 @@
         <w:rPr>
           <w:lang w:val="cs-CZ"/>
         </w:rPr>
-        <w:t xml:space="preserve"> login to Alza</w:t>
+        <w:t xml:space="preserve"> log</w:t>
+      </w:r>
+      <w:r>
+        <w:rPr>
+          <w:lang w:val="cs-CZ"/>
+        </w:rPr>
+        <w:t xml:space="preserve"> </w:t>
+      </w:r>
+      <w:proofErr w:type="spellStart"/>
+      <w:r>
+        <w:rPr>
+          <w:lang w:val="cs-CZ"/>
+        </w:rPr>
+        <w:t>into</w:t>
+      </w:r>
+      <w:proofErr w:type="spellEnd"/>
+      <w:r>
+        <w:rPr>
+          <w:lang w:val="cs-CZ"/>
+        </w:rPr>
+        <w:t xml:space="preserve"> Alza</w:t>
       </w:r>
     </w:p>
     <w:p>

</xml_diff>